<commit_message>
research on global context
</commit_message>
<xml_diff>
--- a/Global context/Global_Context_template.docx
+++ b/Global context/Global_Context_template.docx
@@ -114,55 +114,6 @@
     </w:p>
     <w:p>
       <w:pPr>
-        <w:rPr>
-          <w:lang w:val="en-US"/>
-        </w:rPr>
-      </w:pPr>
-    </w:p>
-    <w:p>
-      <w:pPr>
-        <w:pStyle w:val="Titre1"/>
-        <w:rPr>
-          <w:rStyle w:val="Emphaseintense"/>
-          <w:i w:val="0"/>
-          <w:lang w:val="en-US"/>
-        </w:rPr>
-      </w:pPr>
-      <w:r>
-        <w:rPr>
-          <w:rStyle w:val="Emphaseintense"/>
-          <w:i w:val="0"/>
-        </w:rPr>
-        <w:t>B</w:t>
-      </w:r>
-      <w:proofErr w:type="spellStart"/>
-      <w:r>
-        <w:rPr>
-          <w:rStyle w:val="Emphaseintense"/>
-          <w:i w:val="0"/>
-          <w:lang w:val="en-US"/>
-        </w:rPr>
-        <w:t>attery</w:t>
-      </w:r>
-      <w:proofErr w:type="spellEnd"/>
-      <w:r>
-        <w:rPr>
-          <w:rStyle w:val="Emphaseintense"/>
-          <w:i w:val="0"/>
-          <w:lang w:val="en-US"/>
-        </w:rPr>
-        <w:t xml:space="preserve"> price</w:t>
-      </w:r>
-    </w:p>
-    <w:p>
-      <w:pPr>
-        <w:rPr>
-          <w:lang w:val="en-US"/>
-        </w:rPr>
-      </w:pPr>
-    </w:p>
-    <w:p>
-      <w:pPr>
         <w:pStyle w:val="Paragraphedeliste"/>
         <w:numPr>
           <w:ilvl w:val="0"/>
@@ -172,25 +123,70 @@
           <w:lang w:val="en-US"/>
         </w:rPr>
       </w:pPr>
-      <w:r>
-        <w:rPr>
-          <w:lang w:val="en-US"/>
-        </w:rPr>
-        <w:t>1</w:t>
-      </w:r>
-      <w:r>
-        <w:rPr>
-          <w:vertAlign w:val="superscript"/>
-          <w:lang w:val="en-US"/>
-        </w:rPr>
-        <w:t>rst</w:t>
-      </w:r>
-      <w:r>
-        <w:rPr>
-          <w:lang w:val="en-US"/>
-        </w:rPr>
-        <w:t xml:space="preserve"> reference</w:t>
-      </w:r>
+      <w:hyperlink r:id="rId5" w:history="1">
+        <w:r>
+          <w:rPr>
+            <w:rStyle w:val="Lienhypertexte"/>
+            <w:lang w:val="en-US"/>
+          </w:rPr>
+          <w:t>http://www.pluginamerica.org/drivers-seat/do-gas-prices-correlate-plug-vehicle-sales</w:t>
+        </w:r>
+      </w:hyperlink>
+      <w:r>
+        <w:rPr>
+          <w:lang w:val="en-US"/>
+        </w:rPr>
+        <w:t xml:space="preserve"> (Vincent)</w:t>
+      </w:r>
+    </w:p>
+    <w:p>
+      <w:pPr>
+        <w:rPr>
+          <w:lang w:val="en-US"/>
+        </w:rPr>
+      </w:pPr>
+    </w:p>
+    <w:p>
+      <w:pPr>
+        <w:pStyle w:val="Titre1"/>
+        <w:rPr>
+          <w:rStyle w:val="Emphaseintense"/>
+          <w:i w:val="0"/>
+          <w:lang w:val="en-US"/>
+        </w:rPr>
+      </w:pPr>
+      <w:r>
+        <w:rPr>
+          <w:rStyle w:val="Emphaseintense"/>
+          <w:i w:val="0"/>
+        </w:rPr>
+        <w:t>B</w:t>
+      </w:r>
+      <w:proofErr w:type="spellStart"/>
+      <w:r>
+        <w:rPr>
+          <w:rStyle w:val="Emphaseintense"/>
+          <w:i w:val="0"/>
+          <w:lang w:val="en-US"/>
+        </w:rPr>
+        <w:t>attery</w:t>
+      </w:r>
+      <w:proofErr w:type="spellEnd"/>
+      <w:r>
+        <w:rPr>
+          <w:rStyle w:val="Emphaseintense"/>
+          <w:i w:val="0"/>
+          <w:lang w:val="en-US"/>
+        </w:rPr>
+        <w:t xml:space="preserve"> price</w:t>
+      </w:r>
+    </w:p>
+    <w:p>
+      <w:pPr>
+        <w:rPr>
+          <w:lang w:val="en-US"/>
+        </w:rPr>
+      </w:pPr>
     </w:p>
     <w:p>
       <w:pPr>
@@ -207,14 +203,14 @@
         <w:rPr>
           <w:lang w:val="en-US"/>
         </w:rPr>
-        <w:t>2</w:t>
+        <w:t>1</w:t>
       </w:r>
       <w:r>
         <w:rPr>
           <w:vertAlign w:val="superscript"/>
           <w:lang w:val="en-US"/>
         </w:rPr>
-        <w:t>nd</w:t>
+        <w:t>rst</w:t>
       </w:r>
       <w:r>
         <w:rPr>
@@ -222,55 +218,6 @@
         </w:rPr>
         <w:t xml:space="preserve"> reference</w:t>
       </w:r>
-    </w:p>
-    <w:p>
-      <w:pPr>
-        <w:rPr>
-          <w:lang w:val="en-US"/>
-        </w:rPr>
-      </w:pPr>
-    </w:p>
-    <w:p>
-      <w:pPr>
-        <w:pStyle w:val="Titre1"/>
-        <w:rPr>
-          <w:rStyle w:val="Emphaseintense"/>
-          <w:i w:val="0"/>
-          <w:lang w:val="en-US"/>
-        </w:rPr>
-      </w:pPr>
-      <w:proofErr w:type="spellStart"/>
-      <w:r>
-        <w:rPr>
-          <w:rStyle w:val="Emphaseintense"/>
-          <w:i w:val="0"/>
-        </w:rPr>
-        <w:t>Ele</w:t>
-      </w:r>
-      <w:r>
-        <w:rPr>
-          <w:rStyle w:val="Emphaseintense"/>
-          <w:i w:val="0"/>
-          <w:lang w:val="en-US"/>
-        </w:rPr>
-        <w:t>ctricity</w:t>
-      </w:r>
-      <w:proofErr w:type="spellEnd"/>
-      <w:r>
-        <w:rPr>
-          <w:rStyle w:val="Emphaseintense"/>
-          <w:i w:val="0"/>
-          <w:lang w:val="en-US"/>
-        </w:rPr>
-        <w:t xml:space="preserve"> price</w:t>
-      </w:r>
-    </w:p>
-    <w:p>
-      <w:pPr>
-        <w:rPr>
-          <w:lang w:val="en-US"/>
-        </w:rPr>
-      </w:pPr>
     </w:p>
     <w:p>
       <w:pPr>
@@ -287,14 +234,14 @@
         <w:rPr>
           <w:lang w:val="en-US"/>
         </w:rPr>
-        <w:t>1</w:t>
+        <w:t>2</w:t>
       </w:r>
       <w:r>
         <w:rPr>
           <w:vertAlign w:val="superscript"/>
           <w:lang w:val="en-US"/>
         </w:rPr>
-        <w:t>rst</w:t>
+        <w:t>nd</w:t>
       </w:r>
       <w:r>
         <w:rPr>
@@ -314,57 +261,27 @@
           <w:lang w:val="en-US"/>
         </w:rPr>
       </w:pPr>
-      <w:r>
-        <w:rPr>
-          <w:lang w:val="en-US"/>
-        </w:rPr>
-        <w:t>2</w:t>
-      </w:r>
-      <w:r>
-        <w:rPr>
-          <w:vertAlign w:val="superscript"/>
-          <w:lang w:val="en-US"/>
-        </w:rPr>
-        <w:t>nd</w:t>
-      </w:r>
-      <w:r>
-        <w:rPr>
-          <w:lang w:val="en-US"/>
-        </w:rPr>
-        <w:t xml:space="preserve"> reference</w:t>
-      </w:r>
-    </w:p>
-    <w:p>
-      <w:pPr>
-        <w:rPr>
-          <w:lang w:val="en-US"/>
-        </w:rPr>
-      </w:pPr>
-    </w:p>
-    <w:p>
-      <w:pPr>
-        <w:pStyle w:val="Titre1"/>
-        <w:rPr>
-          <w:rStyle w:val="Emphaseintense"/>
-          <w:i w:val="0"/>
-          <w:lang w:val="en-US"/>
-        </w:rPr>
-      </w:pPr>
-      <w:r>
-        <w:rPr>
-          <w:rStyle w:val="Emphaseintense"/>
-          <w:i w:val="0"/>
-          <w:lang w:val="en-US"/>
-        </w:rPr>
-        <w:t>Kyoto protocol and international agreement on environment</w:t>
-      </w:r>
-    </w:p>
-    <w:p>
-      <w:pPr>
-        <w:rPr>
-          <w:lang w:val="en-US"/>
-        </w:rPr>
-      </w:pPr>
+      <w:hyperlink r:id="rId6" w:history="1">
+        <w:r>
+          <w:rPr>
+            <w:rStyle w:val="Lienhypertexte"/>
+            <w:lang w:val="en-US"/>
+          </w:rPr>
+          <w:t>http://www.iedconline.org/clientuploads/Downloads/edrp/IEDC_Electric_Vehicle_Industry.pdf</w:t>
+        </w:r>
+      </w:hyperlink>
+      <w:r>
+        <w:rPr>
+          <w:lang w:val="en-US"/>
+        </w:rPr>
+        <w:t xml:space="preserve">    (Vincent)</w:t>
+      </w:r>
+      <w:r>
+        <w:rPr>
+          <w:lang w:val="en-US"/>
+        </w:rPr>
+        <w:t>(p42,44,49, battery p51)</w:t>
+      </w:r>
     </w:p>
     <w:p>
       <w:pPr>
@@ -381,21 +298,102 @@
         <w:rPr>
           <w:lang w:val="en-US"/>
         </w:rPr>
-        <w:t>1</w:t>
-      </w:r>
-      <w:r>
-        <w:rPr>
-          <w:vertAlign w:val="superscript"/>
-          <w:lang w:val="en-US"/>
-        </w:rPr>
-        <w:t>rst</w:t>
-      </w:r>
-      <w:r>
-        <w:rPr>
-          <w:lang w:val="en-US"/>
-        </w:rPr>
-        <w:t xml:space="preserve"> reference</w:t>
-      </w:r>
+        <w:fldChar w:fldCharType="begin"/>
+      </w:r>
+      <w:r>
+        <w:rPr>
+          <w:lang w:val="en-US"/>
+        </w:rPr>
+        <w:instrText xml:space="preserve"> HYPERLINK "https://www.bcg.com/documents/file36615.pdf" </w:instrText>
+      </w:r>
+      <w:r>
+        <w:rPr>
+          <w:lang w:val="en-US"/>
+        </w:rPr>
+        <w:fldChar w:fldCharType="separate"/>
+      </w:r>
+      <w:r>
+        <w:rPr>
+          <w:rStyle w:val="Lienhypertexte"/>
+          <w:lang w:val="en-US"/>
+        </w:rPr>
+        <w:t>https://www.bcg.com/documents/file36615.pdf</w:t>
+      </w:r>
+      <w:r>
+        <w:rPr>
+          <w:lang w:val="en-US"/>
+        </w:rPr>
+        <w:fldChar w:fldCharType="end"/>
+      </w:r>
+      <w:r>
+        <w:rPr>
+          <w:lang w:val="en-US"/>
+        </w:rPr>
+        <w:t xml:space="preserve"> (Vincent)(p10</w:t>
+      </w:r>
+      <w:r>
+        <w:rPr>
+          <w:lang w:val="en-US"/>
+        </w:rPr>
+        <w:t>,p12 ; battery cells</w:t>
+      </w:r>
+      <w:bookmarkStart w:id="0" w:name="_GoBack"/>
+      <w:bookmarkEnd w:id="0"/>
+      <w:r>
+        <w:rPr>
+          <w:lang w:val="en-US"/>
+        </w:rPr>
+        <w:t>)</w:t>
+      </w:r>
+    </w:p>
+    <w:p>
+      <w:pPr>
+        <w:rPr>
+          <w:lang w:val="en-US"/>
+        </w:rPr>
+      </w:pPr>
+    </w:p>
+    <w:p>
+      <w:pPr>
+        <w:pStyle w:val="Titre1"/>
+        <w:rPr>
+          <w:rStyle w:val="Emphaseintense"/>
+          <w:i w:val="0"/>
+          <w:lang w:val="en-US"/>
+        </w:rPr>
+      </w:pPr>
+      <w:proofErr w:type="spellStart"/>
+      <w:r>
+        <w:rPr>
+          <w:rStyle w:val="Emphaseintense"/>
+          <w:i w:val="0"/>
+        </w:rPr>
+        <w:t>Ele</w:t>
+      </w:r>
+      <w:r>
+        <w:rPr>
+          <w:rStyle w:val="Emphaseintense"/>
+          <w:i w:val="0"/>
+          <w:lang w:val="en-US"/>
+        </w:rPr>
+        <w:t>ctricity</w:t>
+      </w:r>
+      <w:proofErr w:type="spellEnd"/>
+      <w:r>
+        <w:rPr>
+          <w:rStyle w:val="Emphaseintense"/>
+          <w:i w:val="0"/>
+          <w:lang w:val="en-US"/>
+        </w:rPr>
+        <w:t xml:space="preserve"> price</w:t>
+      </w:r>
+    </w:p>
+    <w:p>
+      <w:pPr>
+        <w:rPr>
+          <w:lang w:val="en-US"/>
+        </w:rPr>
+      </w:pPr>
     </w:p>
     <w:p>
       <w:pPr>
@@ -412,14 +410,14 @@
         <w:rPr>
           <w:lang w:val="en-US"/>
         </w:rPr>
-        <w:t>2</w:t>
+        <w:t>1</w:t>
       </w:r>
       <w:r>
         <w:rPr>
           <w:vertAlign w:val="superscript"/>
           <w:lang w:val="en-US"/>
         </w:rPr>
-        <w:t>nd</w:t>
+        <w:t>rst</w:t>
       </w:r>
       <w:r>
         <w:rPr>
@@ -427,55 +425,6 @@
         </w:rPr>
         <w:t xml:space="preserve"> reference</w:t>
       </w:r>
-    </w:p>
-    <w:p>
-      <w:pPr>
-        <w:rPr>
-          <w:lang w:val="en-US"/>
-        </w:rPr>
-      </w:pPr>
-    </w:p>
-    <w:p>
-      <w:pPr>
-        <w:pStyle w:val="Titre1"/>
-        <w:rPr>
-          <w:rStyle w:val="Emphaseintense"/>
-          <w:i w:val="0"/>
-          <w:lang w:val="en-US"/>
-        </w:rPr>
-      </w:pPr>
-      <w:r>
-        <w:rPr>
-          <w:rStyle w:val="Emphaseintense"/>
-          <w:i w:val="0"/>
-        </w:rPr>
-        <w:t>S</w:t>
-      </w:r>
-      <w:proofErr w:type="spellStart"/>
-      <w:r>
-        <w:rPr>
-          <w:rStyle w:val="Emphaseintense"/>
-          <w:i w:val="0"/>
-          <w:lang w:val="en-US"/>
-        </w:rPr>
-        <w:t>ubstitution</w:t>
-      </w:r>
-      <w:proofErr w:type="spellEnd"/>
-      <w:r>
-        <w:rPr>
-          <w:rStyle w:val="Emphaseintense"/>
-          <w:i w:val="0"/>
-          <w:lang w:val="en-US"/>
-        </w:rPr>
-        <w:t xml:space="preserve"> market</w:t>
-      </w:r>
-    </w:p>
-    <w:p>
-      <w:pPr>
-        <w:rPr>
-          <w:lang w:val="en-US"/>
-        </w:rPr>
-      </w:pPr>
     </w:p>
     <w:p>
       <w:pPr>
@@ -492,14 +441,14 @@
         <w:rPr>
           <w:lang w:val="en-US"/>
         </w:rPr>
-        <w:t>1</w:t>
+        <w:t>2</w:t>
       </w:r>
       <w:r>
         <w:rPr>
           <w:vertAlign w:val="superscript"/>
           <w:lang w:val="en-US"/>
         </w:rPr>
-        <w:t>rst</w:t>
+        <w:t>nd</w:t>
       </w:r>
       <w:r>
         <w:rPr>
@@ -507,6 +456,38 @@
         </w:rPr>
         <w:t xml:space="preserve"> reference</w:t>
       </w:r>
+    </w:p>
+    <w:p>
+      <w:pPr>
+        <w:rPr>
+          <w:lang w:val="en-US"/>
+        </w:rPr>
+      </w:pPr>
+    </w:p>
+    <w:p>
+      <w:pPr>
+        <w:pStyle w:val="Titre1"/>
+        <w:rPr>
+          <w:rStyle w:val="Emphaseintense"/>
+          <w:i w:val="0"/>
+          <w:lang w:val="en-US"/>
+        </w:rPr>
+      </w:pPr>
+      <w:r>
+        <w:rPr>
+          <w:rStyle w:val="Emphaseintense"/>
+          <w:i w:val="0"/>
+          <w:lang w:val="en-US"/>
+        </w:rPr>
+        <w:t>Kyoto protocol and international agreement on environment</w:t>
+      </w:r>
+    </w:p>
+    <w:p>
+      <w:pPr>
+        <w:rPr>
+          <w:lang w:val="en-US"/>
+        </w:rPr>
+      </w:pPr>
     </w:p>
     <w:p>
       <w:pPr>
@@ -523,14 +504,14 @@
         <w:rPr>
           <w:lang w:val="en-US"/>
         </w:rPr>
-        <w:t>2</w:t>
+        <w:t>1</w:t>
       </w:r>
       <w:r>
         <w:rPr>
           <w:vertAlign w:val="superscript"/>
           <w:lang w:val="en-US"/>
         </w:rPr>
-        <w:t>nd</w:t>
+        <w:t>rst</w:t>
       </w:r>
       <w:r>
         <w:rPr>
@@ -538,55 +519,6 @@
         </w:rPr>
         <w:t xml:space="preserve"> reference</w:t>
       </w:r>
-    </w:p>
-    <w:p>
-      <w:pPr>
-        <w:rPr>
-          <w:lang w:val="en-US"/>
-        </w:rPr>
-      </w:pPr>
-    </w:p>
-    <w:p>
-      <w:pPr>
-        <w:pStyle w:val="Titre1"/>
-        <w:rPr>
-          <w:rStyle w:val="Emphaseintense"/>
-          <w:i w:val="0"/>
-          <w:lang w:val="en-US"/>
-        </w:rPr>
-      </w:pPr>
-      <w:r>
-        <w:rPr>
-          <w:rStyle w:val="Emphaseintense"/>
-          <w:i w:val="0"/>
-        </w:rPr>
-        <w:t>U</w:t>
-      </w:r>
-      <w:proofErr w:type="spellStart"/>
-      <w:r>
-        <w:rPr>
-          <w:rStyle w:val="Emphaseintense"/>
-          <w:i w:val="0"/>
-          <w:lang w:val="en-US"/>
-        </w:rPr>
-        <w:t>ser</w:t>
-      </w:r>
-      <w:proofErr w:type="spellEnd"/>
-      <w:r>
-        <w:rPr>
-          <w:rStyle w:val="Emphaseintense"/>
-          <w:i w:val="0"/>
-          <w:lang w:val="en-US"/>
-        </w:rPr>
-        <w:t xml:space="preserve"> acceptance (size car, shape,..)</w:t>
-      </w:r>
-    </w:p>
-    <w:p>
-      <w:pPr>
-        <w:rPr>
-          <w:lang w:val="en-US"/>
-        </w:rPr>
-      </w:pPr>
     </w:p>
     <w:p>
       <w:pPr>
@@ -603,14 +535,14 @@
         <w:rPr>
           <w:lang w:val="en-US"/>
         </w:rPr>
-        <w:t>1</w:t>
+        <w:t>2</w:t>
       </w:r>
       <w:r>
         <w:rPr>
           <w:vertAlign w:val="superscript"/>
           <w:lang w:val="en-US"/>
         </w:rPr>
-        <w:t>rst</w:t>
+        <w:t>nd</w:t>
       </w:r>
       <w:r>
         <w:rPr>
@@ -618,6 +550,55 @@
         </w:rPr>
         <w:t xml:space="preserve"> reference</w:t>
       </w:r>
+    </w:p>
+    <w:p>
+      <w:pPr>
+        <w:rPr>
+          <w:lang w:val="en-US"/>
+        </w:rPr>
+      </w:pPr>
+    </w:p>
+    <w:p>
+      <w:pPr>
+        <w:pStyle w:val="Titre1"/>
+        <w:rPr>
+          <w:rStyle w:val="Emphaseintense"/>
+          <w:i w:val="0"/>
+          <w:lang w:val="en-US"/>
+        </w:rPr>
+      </w:pPr>
+      <w:r>
+        <w:rPr>
+          <w:rStyle w:val="Emphaseintense"/>
+          <w:i w:val="0"/>
+        </w:rPr>
+        <w:t>S</w:t>
+      </w:r>
+      <w:proofErr w:type="spellStart"/>
+      <w:r>
+        <w:rPr>
+          <w:rStyle w:val="Emphaseintense"/>
+          <w:i w:val="0"/>
+          <w:lang w:val="en-US"/>
+        </w:rPr>
+        <w:t>ubstitution</w:t>
+      </w:r>
+      <w:proofErr w:type="spellEnd"/>
+      <w:r>
+        <w:rPr>
+          <w:rStyle w:val="Emphaseintense"/>
+          <w:i w:val="0"/>
+          <w:lang w:val="en-US"/>
+        </w:rPr>
+        <w:t xml:space="preserve"> market</w:t>
+      </w:r>
+    </w:p>
+    <w:p>
+      <w:pPr>
+        <w:rPr>
+          <w:lang w:val="en-US"/>
+        </w:rPr>
+      </w:pPr>
     </w:p>
     <w:p>
       <w:pPr>
@@ -634,14 +615,14 @@
         <w:rPr>
           <w:lang w:val="en-US"/>
         </w:rPr>
-        <w:t>2</w:t>
+        <w:t>1</w:t>
       </w:r>
       <w:r>
         <w:rPr>
           <w:vertAlign w:val="superscript"/>
           <w:lang w:val="en-US"/>
         </w:rPr>
-        <w:t>nd</w:t>
+        <w:t>rst</w:t>
       </w:r>
       <w:r>
         <w:rPr>
@@ -649,56 +630,6 @@
         </w:rPr>
         <w:t xml:space="preserve"> reference</w:t>
       </w:r>
-    </w:p>
-    <w:p>
-      <w:pPr>
-        <w:rPr>
-          <w:lang w:val="en-US"/>
-        </w:rPr>
-      </w:pPr>
-    </w:p>
-    <w:p>
-      <w:pPr>
-        <w:pStyle w:val="Titre1"/>
-        <w:rPr>
-          <w:rStyle w:val="Emphaseintense"/>
-          <w:i w:val="0"/>
-          <w:lang w:val="en-US"/>
-        </w:rPr>
-      </w:pPr>
-      <w:r>
-        <w:rPr>
-          <w:rStyle w:val="Emphaseintense"/>
-          <w:i w:val="0"/>
-        </w:rPr>
-        <w:lastRenderedPageBreak/>
-        <w:t>U</w:t>
-      </w:r>
-      <w:proofErr w:type="spellStart"/>
-      <w:r>
-        <w:rPr>
-          <w:rStyle w:val="Emphaseintense"/>
-          <w:i w:val="0"/>
-          <w:lang w:val="en-US"/>
-        </w:rPr>
-        <w:t>niversities</w:t>
-      </w:r>
-      <w:proofErr w:type="spellEnd"/>
-      <w:r>
-        <w:rPr>
-          <w:rStyle w:val="Emphaseintense"/>
-          <w:i w:val="0"/>
-          <w:lang w:val="en-US"/>
-        </w:rPr>
-        <w:t>/academic</w:t>
-      </w:r>
-    </w:p>
-    <w:p>
-      <w:pPr>
-        <w:rPr>
-          <w:lang w:val="en-US"/>
-        </w:rPr>
-      </w:pPr>
     </w:p>
     <w:p>
       <w:pPr>
@@ -715,14 +646,14 @@
         <w:rPr>
           <w:lang w:val="en-US"/>
         </w:rPr>
-        <w:t>1</w:t>
+        <w:t>2</w:t>
       </w:r>
       <w:r>
         <w:rPr>
           <w:vertAlign w:val="superscript"/>
           <w:lang w:val="en-US"/>
         </w:rPr>
-        <w:t>rst</w:t>
+        <w:t>nd</w:t>
       </w:r>
       <w:r>
         <w:rPr>
@@ -730,6 +661,56 @@
         </w:rPr>
         <w:t xml:space="preserve"> reference</w:t>
       </w:r>
+    </w:p>
+    <w:p>
+      <w:pPr>
+        <w:rPr>
+          <w:lang w:val="en-US"/>
+        </w:rPr>
+      </w:pPr>
+    </w:p>
+    <w:p>
+      <w:pPr>
+        <w:pStyle w:val="Titre1"/>
+        <w:rPr>
+          <w:rStyle w:val="Emphaseintense"/>
+          <w:i w:val="0"/>
+          <w:lang w:val="en-US"/>
+        </w:rPr>
+      </w:pPr>
+      <w:r>
+        <w:rPr>
+          <w:rStyle w:val="Emphaseintense"/>
+          <w:i w:val="0"/>
+        </w:rPr>
+        <w:lastRenderedPageBreak/>
+        <w:t>U</w:t>
+      </w:r>
+      <w:proofErr w:type="spellStart"/>
+      <w:r>
+        <w:rPr>
+          <w:rStyle w:val="Emphaseintense"/>
+          <w:i w:val="0"/>
+          <w:lang w:val="en-US"/>
+        </w:rPr>
+        <w:t>ser</w:t>
+      </w:r>
+      <w:proofErr w:type="spellEnd"/>
+      <w:r>
+        <w:rPr>
+          <w:rStyle w:val="Emphaseintense"/>
+          <w:i w:val="0"/>
+          <w:lang w:val="en-US"/>
+        </w:rPr>
+        <w:t xml:space="preserve"> acceptance (size car, shape,..)</w:t>
+      </w:r>
+    </w:p>
+    <w:p>
+      <w:pPr>
+        <w:rPr>
+          <w:lang w:val="en-US"/>
+        </w:rPr>
+      </w:pPr>
     </w:p>
     <w:p>
       <w:pPr>
@@ -746,14 +727,14 @@
         <w:rPr>
           <w:lang w:val="en-US"/>
         </w:rPr>
-        <w:t>2</w:t>
+        <w:t>1</w:t>
       </w:r>
       <w:r>
         <w:rPr>
           <w:vertAlign w:val="superscript"/>
           <w:lang w:val="en-US"/>
         </w:rPr>
-        <w:t>nd</w:t>
+        <w:t>rst</w:t>
       </w:r>
       <w:r>
         <w:rPr>
@@ -761,46 +742,6 @@
         </w:rPr>
         <w:t xml:space="preserve"> reference</w:t>
       </w:r>
-    </w:p>
-    <w:p>
-      <w:pPr>
-        <w:rPr>
-          <w:lang w:val="en-US"/>
-        </w:rPr>
-      </w:pPr>
-    </w:p>
-    <w:p>
-      <w:pPr>
-        <w:pStyle w:val="Titre1"/>
-        <w:rPr>
-          <w:rStyle w:val="Emphaseintense"/>
-          <w:i w:val="0"/>
-          <w:lang w:val="en-US"/>
-        </w:rPr>
-      </w:pPr>
-      <w:r>
-        <w:rPr>
-          <w:rStyle w:val="Emphaseintense"/>
-          <w:i w:val="0"/>
-          <w:lang w:val="en-US"/>
-        </w:rPr>
-        <w:t xml:space="preserve"> E</w:t>
-      </w:r>
-      <w:r>
-        <w:rPr>
-          <w:rStyle w:val="Emphaseintense"/>
-          <w:i w:val="0"/>
-          <w:lang w:val="en-US"/>
-        </w:rPr>
-        <w:t>conomy conditions and promise for future</w:t>
-      </w:r>
-    </w:p>
-    <w:p>
-      <w:pPr>
-        <w:rPr>
-          <w:lang w:val="en-US"/>
-        </w:rPr>
-      </w:pPr>
     </w:p>
     <w:p>
       <w:pPr>
@@ -817,14 +758,14 @@
         <w:rPr>
           <w:lang w:val="en-US"/>
         </w:rPr>
-        <w:t>1</w:t>
+        <w:t>2</w:t>
       </w:r>
       <w:r>
         <w:rPr>
           <w:vertAlign w:val="superscript"/>
           <w:lang w:val="en-US"/>
         </w:rPr>
-        <w:t>rst</w:t>
+        <w:t>nd</w:t>
       </w:r>
       <w:r>
         <w:rPr>
@@ -832,6 +773,55 @@
         </w:rPr>
         <w:t xml:space="preserve"> reference</w:t>
       </w:r>
+    </w:p>
+    <w:p>
+      <w:pPr>
+        <w:rPr>
+          <w:lang w:val="en-US"/>
+        </w:rPr>
+      </w:pPr>
+    </w:p>
+    <w:p>
+      <w:pPr>
+        <w:pStyle w:val="Titre1"/>
+        <w:rPr>
+          <w:rStyle w:val="Emphaseintense"/>
+          <w:i w:val="0"/>
+          <w:lang w:val="en-US"/>
+        </w:rPr>
+      </w:pPr>
+      <w:r>
+        <w:rPr>
+          <w:rStyle w:val="Emphaseintense"/>
+          <w:i w:val="0"/>
+        </w:rPr>
+        <w:t>U</w:t>
+      </w:r>
+      <w:proofErr w:type="spellStart"/>
+      <w:r>
+        <w:rPr>
+          <w:rStyle w:val="Emphaseintense"/>
+          <w:i w:val="0"/>
+          <w:lang w:val="en-US"/>
+        </w:rPr>
+        <w:t>niversities</w:t>
+      </w:r>
+      <w:proofErr w:type="spellEnd"/>
+      <w:r>
+        <w:rPr>
+          <w:rStyle w:val="Emphaseintense"/>
+          <w:i w:val="0"/>
+          <w:lang w:val="en-US"/>
+        </w:rPr>
+        <w:t>/academic</w:t>
+      </w:r>
+    </w:p>
+    <w:p>
+      <w:pPr>
+        <w:rPr>
+          <w:lang w:val="en-US"/>
+        </w:rPr>
+      </w:pPr>
     </w:p>
     <w:p>
       <w:pPr>
@@ -848,6 +838,37 @@
         <w:rPr>
           <w:lang w:val="en-US"/>
         </w:rPr>
+        <w:t>1</w:t>
+      </w:r>
+      <w:r>
+        <w:rPr>
+          <w:vertAlign w:val="superscript"/>
+          <w:lang w:val="en-US"/>
+        </w:rPr>
+        <w:t>rst</w:t>
+      </w:r>
+      <w:r>
+        <w:rPr>
+          <w:lang w:val="en-US"/>
+        </w:rPr>
+        <w:t xml:space="preserve"> reference</w:t>
+      </w:r>
+    </w:p>
+    <w:p>
+      <w:pPr>
+        <w:pStyle w:val="Paragraphedeliste"/>
+        <w:numPr>
+          <w:ilvl w:val="0"/>
+          <w:numId w:val="1"/>
+        </w:numPr>
+        <w:rPr>
+          <w:lang w:val="en-US"/>
+        </w:rPr>
+      </w:pPr>
+      <w:r>
+        <w:rPr>
+          <w:lang w:val="en-US"/>
+        </w:rPr>
         <w:t>2</w:t>
       </w:r>
       <w:r>
@@ -873,13 +894,113 @@
     </w:p>
     <w:p>
       <w:pPr>
-        <w:rPr>
-          <w:rStyle w:val="Emphaseintense"/>
-          <w:i w:val="0"/>
-        </w:rPr>
-      </w:pPr>
-      <w:bookmarkStart w:id="0" w:name="_GoBack"/>
-      <w:bookmarkEnd w:id="0"/>
+        <w:pStyle w:val="Titre1"/>
+        <w:rPr>
+          <w:rStyle w:val="Emphaseintense"/>
+          <w:i w:val="0"/>
+          <w:lang w:val="en-US"/>
+        </w:rPr>
+      </w:pPr>
+      <w:r>
+        <w:rPr>
+          <w:rStyle w:val="Emphaseintense"/>
+          <w:i w:val="0"/>
+          <w:lang w:val="en-US"/>
+        </w:rPr>
+        <w:t xml:space="preserve"> E</w:t>
+      </w:r>
+      <w:r>
+        <w:rPr>
+          <w:rStyle w:val="Emphaseintense"/>
+          <w:i w:val="0"/>
+          <w:lang w:val="en-US"/>
+        </w:rPr>
+        <w:t>conomy conditions and promise for future</w:t>
+      </w:r>
+    </w:p>
+    <w:p>
+      <w:pPr>
+        <w:rPr>
+          <w:lang w:val="en-US"/>
+        </w:rPr>
+      </w:pPr>
+    </w:p>
+    <w:p>
+      <w:pPr>
+        <w:pStyle w:val="Paragraphedeliste"/>
+        <w:numPr>
+          <w:ilvl w:val="0"/>
+          <w:numId w:val="1"/>
+        </w:numPr>
+        <w:rPr>
+          <w:lang w:val="en-US"/>
+        </w:rPr>
+      </w:pPr>
+      <w:r>
+        <w:rPr>
+          <w:lang w:val="en-US"/>
+        </w:rPr>
+        <w:t>1</w:t>
+      </w:r>
+      <w:r>
+        <w:rPr>
+          <w:vertAlign w:val="superscript"/>
+          <w:lang w:val="en-US"/>
+        </w:rPr>
+        <w:t>rst</w:t>
+      </w:r>
+      <w:r>
+        <w:rPr>
+          <w:lang w:val="en-US"/>
+        </w:rPr>
+        <w:t xml:space="preserve"> reference</w:t>
+      </w:r>
+    </w:p>
+    <w:p>
+      <w:pPr>
+        <w:pStyle w:val="Paragraphedeliste"/>
+        <w:numPr>
+          <w:ilvl w:val="0"/>
+          <w:numId w:val="1"/>
+        </w:numPr>
+        <w:rPr>
+          <w:lang w:val="en-US"/>
+        </w:rPr>
+      </w:pPr>
+      <w:r>
+        <w:rPr>
+          <w:lang w:val="en-US"/>
+        </w:rPr>
+        <w:t>2</w:t>
+      </w:r>
+      <w:r>
+        <w:rPr>
+          <w:vertAlign w:val="superscript"/>
+          <w:lang w:val="en-US"/>
+        </w:rPr>
+        <w:t>nd</w:t>
+      </w:r>
+      <w:r>
+        <w:rPr>
+          <w:lang w:val="en-US"/>
+        </w:rPr>
+        <w:t xml:space="preserve"> reference</w:t>
+      </w:r>
+    </w:p>
+    <w:p>
+      <w:pPr>
+        <w:rPr>
+          <w:lang w:val="en-US"/>
+        </w:rPr>
+      </w:pPr>
+    </w:p>
+    <w:p>
+      <w:pPr>
+        <w:rPr>
+          <w:rStyle w:val="Emphaseintense"/>
+          <w:i w:val="0"/>
+        </w:rPr>
+      </w:pPr>
     </w:p>
     <w:sectPr>
       <w:pgSz w:w="11906" w:h="16838"/>
@@ -1523,6 +1644,17 @@
       <w:contextualSpacing/>
     </w:pPr>
   </w:style>
+  <w:style w:type="character" w:styleId="Lienhypertexte">
+    <w:name w:val="Hyperlink"/>
+    <w:basedOn w:val="Policepardfaut"/>
+    <w:uiPriority w:val="99"/>
+    <w:unhideWhenUsed/>
+    <w:rsid w:val="006333D3"/>
+    <w:rPr>
+      <w:color w:val="0563C1" w:themeColor="hyperlink"/>
+      <w:u w:val="single"/>
+    </w:rPr>
+  </w:style>
 </w:styles>
 </file>
 

</xml_diff>

<commit_message>
other docs, fuel cells
</commit_message>
<xml_diff>
--- a/Global context/Global_Context_template.docx
+++ b/Global context/Global_Context_template.docx
@@ -156,17 +156,11 @@
         </w:r>
       </w:hyperlink>
       <w:r>
-        <w:t xml:space="preserve">   </w:t>
-      </w:r>
-      <w:r>
-        <w:t>(Vincent</w:t>
+        <w:t xml:space="preserve">   (Vincent</w:t>
       </w:r>
       <w:proofErr w:type="gramStart"/>
       <w:r>
-        <w:t>)</w:t>
-      </w:r>
-      <w:r>
-        <w:t>(</w:t>
+        <w:t>)(</w:t>
       </w:r>
       <w:proofErr w:type="gramEnd"/>
       <w:r>
@@ -367,13 +361,7 @@
         </w:r>
       </w:hyperlink>
       <w:r>
-        <w:t xml:space="preserve"> </w:t>
-      </w:r>
-      <w:r>
-        <w:t>(Vincent)</w:t>
-      </w:r>
-      <w:r>
-        <w:t xml:space="preserve"> (p25)</w:t>
+        <w:t xml:space="preserve"> (Vincent) (p25)</w:t>
       </w:r>
     </w:p>
     <w:p>
@@ -395,8 +383,6 @@
       <w:r>
         <w:t xml:space="preserve"> (Vincent)</w:t>
       </w:r>
-      <w:bookmarkStart w:id="0" w:name="_GoBack"/>
-      <w:bookmarkEnd w:id="0"/>
     </w:p>
     <w:p/>
     <w:p>
@@ -1069,11 +1055,115 @@
     </w:p>
     <w:p>
       <w:pPr>
-        <w:rPr>
-          <w:rStyle w:val="Emphaseintense"/>
-          <w:i w:val="0"/>
-        </w:rPr>
-      </w:pPr>
+        <w:pStyle w:val="Titre1"/>
+        <w:rPr>
+          <w:rStyle w:val="Emphaseintense"/>
+          <w:i w:val="0"/>
+          <w:lang w:val="en-US"/>
+        </w:rPr>
+      </w:pPr>
+      <w:r>
+        <w:rPr>
+          <w:rStyle w:val="Emphaseintense"/>
+          <w:i w:val="0"/>
+          <w:lang w:val="en-US"/>
+        </w:rPr>
+        <w:t>Inc</w:t>
+      </w:r>
+      <w:r>
+        <w:rPr>
+          <w:rStyle w:val="Emphaseintense"/>
+          <w:i w:val="0"/>
+          <w:lang w:val="en-US"/>
+        </w:rPr>
+        <w:t>entives</w:t>
+      </w:r>
+    </w:p>
+    <w:p>
+      <w:pPr>
+        <w:rPr>
+          <w:lang w:val="en-US"/>
+        </w:rPr>
+      </w:pPr>
+    </w:p>
+    <w:p>
+      <w:pPr>
+        <w:pStyle w:val="Paragraphedeliste"/>
+        <w:numPr>
+          <w:ilvl w:val="0"/>
+          <w:numId w:val="1"/>
+        </w:numPr>
+        <w:rPr>
+          <w:iCs/>
+          <w:lang w:val="en-US"/>
+        </w:rPr>
+      </w:pPr>
+      <w:hyperlink r:id="rId12" w:history="1">
+        <w:r>
+          <w:rPr>
+            <w:rStyle w:val="Lienhypertexte"/>
+            <w:iCs/>
+            <w:lang w:val="en-US"/>
+          </w:rPr>
+          <w:t>https://www.iea.org/publications/globalevoutlook_2013.pdf</w:t>
+        </w:r>
+      </w:hyperlink>
+    </w:p>
+    <w:p>
+      <w:pPr>
+        <w:rPr>
+          <w:iCs/>
+          <w:lang w:val="en-US"/>
+        </w:rPr>
+      </w:pPr>
+    </w:p>
+    <w:p>
+      <w:pPr>
+        <w:pStyle w:val="Titre1"/>
+        <w:rPr>
+          <w:rStyle w:val="Emphaseintense"/>
+          <w:i w:val="0"/>
+          <w:iCs w:val="0"/>
+        </w:rPr>
+      </w:pPr>
+      <w:r>
+        <w:rPr>
+          <w:rStyle w:val="Emphaseintense"/>
+          <w:i w:val="0"/>
+          <w:iCs w:val="0"/>
+        </w:rPr>
+        <w:t>Fuel cells</w:t>
+      </w:r>
+      <w:bookmarkStart w:id="0" w:name="_GoBack"/>
+      <w:bookmarkEnd w:id="0"/>
+    </w:p>
+    <w:p>
+      <w:pPr>
+        <w:rPr>
+          <w:iCs/>
+          <w:lang w:val="en-US"/>
+        </w:rPr>
+      </w:pPr>
+    </w:p>
+    <w:p>
+      <w:pPr>
+        <w:pStyle w:val="Paragraphedeliste"/>
+        <w:numPr>
+          <w:ilvl w:val="0"/>
+          <w:numId w:val="1"/>
+        </w:numPr>
+        <w:rPr>
+          <w:iCs/>
+          <w:lang w:val="en-US"/>
+        </w:rPr>
+      </w:pPr>
+      <w:r>
+        <w:rPr>
+          <w:iCs/>
+          <w:lang w:val="en-US"/>
+        </w:rPr>
+        <w:t>http://ac.els-cdn.com/S0378775303009753/1-s2.0-S0378775303009753-main.pdf?_tid=dcd83566-fc99-11e4-8bd3-00000aacb35e&amp;acdnat=1431870029_35794ca3bf61aaddf403cc014a906775</w:t>
+      </w:r>
     </w:p>
     <w:sectPr>
       <w:pgSz w:w="11906" w:h="16838"/>

</xml_diff>